<commit_message>
in that other place
</commit_message>
<xml_diff>
--- a/euphoriadoc.docx
+++ b/euphoriadoc.docx
@@ -79,12 +79,22 @@
         </w:rPr>
         <w:t>06.0</w:t>
       </w:r>
-      <w:r>
-        <w:rPr>
-          <w:rFonts w:ascii="Times New Roman" w:hAnsi="Times New Roman" w:cs="Times New Roman"/>
-        </w:rPr>
-        <w:t>1</w:t>
-      </w:r>
+      <w:ins w:id="0" w:author="Katie Ambrose" w:date="2022-06-02T03:07:00Z">
+        <w:r>
+          <w:rPr>
+            <w:rFonts w:ascii="Times New Roman" w:hAnsi="Times New Roman" w:cs="Times New Roman"/>
+          </w:rPr>
+          <w:t>2</w:t>
+        </w:r>
+      </w:ins>
+      <w:del w:id="1" w:author="Katie Ambrose" w:date="2022-06-02T03:07:00Z">
+        <w:r>
+          <w:rPr>
+            <w:rFonts w:ascii="Times New Roman" w:hAnsi="Times New Roman" w:cs="Times New Roman"/>
+          </w:rPr>
+          <w:delText>1</w:delText>
+        </w:r>
+      </w:del>
       <w:r>
         <w:rPr>
           <w:rFonts w:ascii="Times New Roman" w:hAnsi="Times New Roman" w:cs="Times New Roman"/>
@@ -196,7 +206,7 @@
         </w:rPr>
         <w:t>ffervesc</w:t>
       </w:r>
-      <w:ins w:id="0" w:author="Katie Ambrose" w:date="2022-06-02T02:16:00Z">
+      <w:ins w:id="2" w:author="Katie Ambrose" w:date="2022-06-02T02:16:00Z">
         <w:r>
           <w:rPr>
             <w:rFonts w:ascii="Times New Roman" w:hAnsi="Times New Roman" w:cs="Times New Roman"/>
@@ -206,7 +216,7 @@
           <w:t>ing</w:t>
         </w:r>
       </w:ins>
-      <w:del w:id="1" w:author="Katie Ambrose" w:date="2022-06-02T02:16:00Z">
+      <w:del w:id="3" w:author="Katie Ambrose" w:date="2022-06-02T02:16:00Z">
         <w:r>
           <w:rPr>
             <w:rFonts w:ascii="Times New Roman" w:hAnsi="Times New Roman" w:cs="Times New Roman"/>
@@ -346,15 +356,23 @@
         </w:rPr>
         <w:t xml:space="preserve">digital space. </w:t>
       </w:r>
-      <w:ins w:id="2" w:author="Katie Ambrose" w:date="2022-06-02T02:14:00Z">
-        <w:r>
-          <w:rPr>
-            <w:rFonts w:ascii="Times New Roman" w:hAnsi="Times New Roman" w:cs="Times New Roman"/>
-          </w:rPr>
-          <w:t>Here, folks met on a common ground because of a common captivation</w:t>
-        </w:r>
-      </w:ins>
-      <w:del w:id="3" w:author="Katie Ambrose" w:date="2022-06-02T02:14:00Z">
+      <w:ins w:id="4" w:author="Katie Ambrose" w:date="2022-06-02T02:14:00Z">
+        <w:r>
+          <w:rPr>
+            <w:rFonts w:ascii="Times New Roman" w:hAnsi="Times New Roman" w:cs="Times New Roman"/>
+          </w:rPr>
+          <w:t>Here, folks met on common ground because of common captivation</w:t>
+        </w:r>
+      </w:ins>
+      <w:ins w:id="5" w:author="Katie Ambrose" w:date="2022-06-02T17:30:00Z">
+        <w:r>
+          <w:rPr>
+            <w:rFonts w:ascii="Times New Roman" w:hAnsi="Times New Roman" w:cs="Times New Roman"/>
+          </w:rPr>
+          <w:t xml:space="preserve"> with a piece of media, art, and product.</w:t>
+        </w:r>
+      </w:ins>
+      <w:del w:id="6" w:author="Katie Ambrose" w:date="2022-06-02T02:14:00Z">
         <w:r>
           <w:rPr>
             <w:rFonts w:ascii="Times New Roman" w:hAnsi="Times New Roman" w:cs="Times New Roman"/>
@@ -362,42 +380,44 @@
           <w:delText xml:space="preserve">[circulation of memes] </w:delText>
         </w:r>
       </w:del>
-      <w:r>
-        <w:rPr>
-          <w:rFonts w:ascii="Times New Roman" w:hAnsi="Times New Roman" w:cs="Times New Roman"/>
-        </w:rPr>
-        <w:t xml:space="preserve">[a conversation that spans geopolitical conflicts and socioeconomic strata] </w:t>
-      </w:r>
-      <w:r>
-        <w:rPr>
-          <w:rFonts w:ascii="Times New Roman" w:hAnsi="Times New Roman" w:cs="Times New Roman"/>
-        </w:rPr>
-        <w:t xml:space="preserve">[common </w:t>
-      </w:r>
-      <w:r>
-        <w:rPr>
-          <w:rFonts w:ascii="Times New Roman" w:hAnsi="Times New Roman" w:cs="Times New Roman"/>
-        </w:rPr>
-        <w:t>captivation with a piece of media,</w:t>
-      </w:r>
-      <w:r>
-        <w:rPr>
-          <w:rFonts w:ascii="Times New Roman" w:hAnsi="Times New Roman" w:cs="Times New Roman"/>
-        </w:rPr>
-        <w:t xml:space="preserve"> artwork, product</w:t>
-      </w:r>
-      <w:r>
-        <w:rPr>
-          <w:rFonts w:ascii="Times New Roman" w:hAnsi="Times New Roman" w:cs="Times New Roman"/>
-        </w:rPr>
-        <w:t>.</w:t>
-      </w:r>
-      <w:r>
-        <w:rPr>
-          <w:rFonts w:ascii="Times New Roman" w:hAnsi="Times New Roman" w:cs="Times New Roman"/>
-        </w:rPr>
-        <w:t>]</w:t>
-      </w:r>
+      <w:del w:id="7" w:author="Katie Ambrose" w:date="2022-06-02T17:29:00Z">
+        <w:r>
+          <w:rPr>
+            <w:rFonts w:ascii="Times New Roman" w:hAnsi="Times New Roman" w:cs="Times New Roman"/>
+          </w:rPr>
+          <w:delText xml:space="preserve">[a conversation that spans geopolitical conflicts and socioeconomic strata] </w:delText>
+        </w:r>
+        <w:r>
+          <w:rPr>
+            <w:rFonts w:ascii="Times New Roman" w:hAnsi="Times New Roman" w:cs="Times New Roman"/>
+          </w:rPr>
+          <w:delText xml:space="preserve">[common </w:delText>
+        </w:r>
+        <w:r>
+          <w:rPr>
+            <w:rFonts w:ascii="Times New Roman" w:hAnsi="Times New Roman" w:cs="Times New Roman"/>
+          </w:rPr>
+          <w:delText>captivation with a piece of media,</w:delText>
+        </w:r>
+        <w:r>
+          <w:rPr>
+            <w:rFonts w:ascii="Times New Roman" w:hAnsi="Times New Roman" w:cs="Times New Roman"/>
+          </w:rPr>
+          <w:delText xml:space="preserve"> artwork, product</w:delText>
+        </w:r>
+        <w:r>
+          <w:rPr>
+            <w:rFonts w:ascii="Times New Roman" w:hAnsi="Times New Roman" w:cs="Times New Roman"/>
+          </w:rPr>
+          <w:delText>.</w:delText>
+        </w:r>
+        <w:r>
+          <w:rPr>
+            <w:rFonts w:ascii="Times New Roman" w:hAnsi="Times New Roman" w:cs="Times New Roman"/>
+          </w:rPr>
+          <w:delText>]</w:delText>
+        </w:r>
+      </w:del>
     </w:p>
     <w:p>
       <w:pPr>
@@ -406,7 +426,7 @@
         <w:adjustRightInd w:val="0"/>
         <w:ind w:firstLine="720"/>
         <w:rPr>
-          <w:ins w:id="4" w:author="Katie Ambrose" w:date="2022-06-02T02:16:00Z"/>
+          <w:ins w:id="8" w:author="Katie Ambrose" w:date="2022-06-02T02:16:00Z"/>
           <w:rFonts w:ascii="Times New Roman" w:hAnsi="Times New Roman" w:cs="Times New Roman"/>
         </w:rPr>
       </w:pPr>
@@ -428,7 +448,7 @@
         </w:rPr>
         <w:t xml:space="preserve"> hit. The characters were compelling, the shots were pretty, and it presented a new image of </w:t>
       </w:r>
-      <w:del w:id="5" w:author="Katie Ambrose" w:date="2022-06-02T00:05:00Z">
+      <w:del w:id="9" w:author="Katie Ambrose" w:date="2022-06-02T00:05:00Z">
         <w:r>
           <w:rPr>
             <w:rFonts w:ascii="Times New Roman" w:hAnsi="Times New Roman" w:cs="Times New Roman"/>
@@ -466,7 +486,7 @@
         </w:rPr>
         <w:t xml:space="preserve"> to a new generation and their relationships </w:t>
       </w:r>
-      <w:ins w:id="6" w:author="Katie Ambrose" w:date="2022-06-02T00:07:00Z">
+      <w:ins w:id="10" w:author="Katie Ambrose" w:date="2022-06-02T00:07:00Z">
         <w:r>
           <w:rPr>
             <w:rFonts w:ascii="Times New Roman" w:hAnsi="Times New Roman" w:cs="Times New Roman"/>
@@ -474,7 +494,7 @@
           <w:t>to substances and each other.</w:t>
         </w:r>
       </w:ins>
-      <w:del w:id="7" w:author="Katie Ambrose" w:date="2022-06-02T00:07:00Z">
+      <w:del w:id="11" w:author="Katie Ambrose" w:date="2022-06-02T00:07:00Z">
         <w:r>
           <w:rPr>
             <w:rFonts w:ascii="Times New Roman" w:hAnsi="Times New Roman" w:cs="Times New Roman"/>
@@ -488,7 +508,7 @@
         </w:rPr>
         <w:t xml:space="preserve"> </w:t>
       </w:r>
-      <w:del w:id="8" w:author="Katie Ambrose" w:date="2022-06-02T00:08:00Z">
+      <w:del w:id="12" w:author="Katie Ambrose" w:date="2022-06-02T00:08:00Z">
         <w:r>
           <w:rPr>
             <w:rFonts w:ascii="Times New Roman" w:hAnsi="Times New Roman" w:cs="Times New Roman"/>
@@ -502,7 +522,7 @@
           <w:delText xml:space="preserve"> </w:delText>
         </w:r>
       </w:del>
-      <w:ins w:id="9" w:author="Katie Ambrose" w:date="2022-06-02T02:16:00Z">
+      <w:ins w:id="13" w:author="Katie Ambrose" w:date="2022-06-02T02:16:00Z">
         <w:r>
           <w:rPr>
             <w:rFonts w:ascii="Times New Roman" w:hAnsi="Times New Roman" w:cs="Times New Roman"/>
@@ -532,7 +552,7 @@
         <w:adjustRightInd w:val="0"/>
         <w:ind w:firstLine="720"/>
         <w:rPr>
-          <w:ins w:id="10" w:author="Katie Ambrose" w:date="2022-06-02T02:16:00Z"/>
+          <w:ins w:id="14" w:author="Katie Ambrose" w:date="2022-06-02T02:16:00Z"/>
           <w:rFonts w:ascii="Times New Roman" w:hAnsi="Times New Roman" w:cs="Times New Roman"/>
         </w:rPr>
       </w:pPr>
@@ -544,11 +564,11 @@
         <w:adjustRightInd w:val="0"/>
         <w:ind w:firstLine="720"/>
         <w:rPr>
-          <w:ins w:id="11" w:author="Katie Ambrose" w:date="2022-06-02T02:16:00Z"/>
+          <w:ins w:id="15" w:author="Katie Ambrose" w:date="2022-06-02T02:16:00Z"/>
           <w:rFonts w:ascii="Times New Roman" w:hAnsi="Times New Roman" w:cs="Times New Roman"/>
         </w:rPr>
       </w:pPr>
-      <w:ins w:id="12" w:author="Katie Ambrose" w:date="2022-06-02T02:16:00Z">
+      <w:ins w:id="16" w:author="Katie Ambrose" w:date="2022-06-02T02:16:00Z">
         <w:r>
           <w:rPr>
             <w:rFonts w:ascii="Times New Roman" w:hAnsi="Times New Roman" w:cs="Times New Roman"/>
@@ -556,7 +576,7 @@
           <w:t>The secret life of the American teenager but its 2020</w:t>
         </w:r>
       </w:ins>
-      <w:ins w:id="13" w:author="Katie Ambrose" w:date="2022-06-02T02:42:00Z">
+      <w:ins w:id="17" w:author="Katie Ambrose" w:date="2022-06-02T02:42:00Z">
         <w:r>
           <w:rPr>
             <w:rFonts w:ascii="Times New Roman" w:hAnsi="Times New Roman" w:cs="Times New Roman"/>
@@ -586,7 +606,7 @@
         <w:adjustRightInd w:val="0"/>
         <w:ind w:firstLine="720"/>
         <w:rPr>
-          <w:ins w:id="14" w:author="Katie Ambrose" w:date="2022-06-02T00:08:00Z"/>
+          <w:ins w:id="18" w:author="Katie Ambrose" w:date="2022-06-02T00:08:00Z"/>
           <w:rFonts w:ascii="Times New Roman" w:hAnsi="Times New Roman" w:cs="Times New Roman"/>
         </w:rPr>
       </w:pPr>
@@ -601,7 +621,7 @@
           <w:rFonts w:ascii="Times New Roman" w:hAnsi="Times New Roman" w:cs="Times New Roman"/>
         </w:rPr>
       </w:pPr>
-      <w:del w:id="15" w:author="Katie Ambrose" w:date="2022-06-02T00:08:00Z">
+      <w:del w:id="19" w:author="Katie Ambrose" w:date="2022-06-02T00:08:00Z">
         <w:r>
           <w:rPr>
             <w:rFonts w:ascii="Times New Roman" w:hAnsi="Times New Roman" w:cs="Times New Roman"/>
@@ -856,11 +876,11 @@
         <w:adjustRightInd w:val="0"/>
         <w:ind w:firstLine="720"/>
         <w:rPr>
-          <w:del w:id="16" w:author="Katie Ambrose" w:date="2022-06-02T02:42:00Z"/>
+          <w:del w:id="20" w:author="Katie Ambrose" w:date="2022-06-02T02:42:00Z"/>
           <w:rFonts w:ascii="Times New Roman" w:hAnsi="Times New Roman" w:cs="Times New Roman"/>
         </w:rPr>
       </w:pPr>
-      <w:del w:id="17" w:author="Katie Ambrose" w:date="2022-06-02T02:42:00Z">
+      <w:del w:id="21" w:author="Katie Ambrose" w:date="2022-06-02T02:42:00Z">
         <w:r>
           <w:rPr>
             <w:rFonts w:ascii="Times New Roman" w:hAnsi="Times New Roman" w:cs="Times New Roman"/>
@@ -1445,7 +1465,7 @@
         <w:adjustRightInd w:val="0"/>
         <w:ind w:firstLine="720"/>
         <w:rPr>
-          <w:ins w:id="18" w:author="Katie Ambrose" w:date="2022-06-02T00:04:00Z"/>
+          <w:ins w:id="22" w:author="Katie Ambrose" w:date="2022-06-02T00:04:00Z"/>
           <w:rFonts w:ascii="Times New Roman" w:hAnsi="Times New Roman" w:cs="Times New Roman"/>
         </w:rPr>
       </w:pPr>
@@ -1467,7 +1487,7 @@
         </w:rPr>
         <w:t xml:space="preserve">when </w:t>
       </w:r>
-      <w:del w:id="19" w:author="Katie Ambrose" w:date="2022-06-02T00:00:00Z">
+      <w:del w:id="23" w:author="Katie Ambrose" w:date="2022-06-02T00:00:00Z">
         <w:r>
           <w:rPr>
             <w:rFonts w:ascii="Times New Roman" w:hAnsi="Times New Roman" w:cs="Times New Roman"/>
@@ -1475,7 +1495,7 @@
           <w:delText xml:space="preserve">people </w:delText>
         </w:r>
       </w:del>
-      <w:ins w:id="20" w:author="Katie Ambrose" w:date="2022-06-02T00:00:00Z">
+      <w:ins w:id="24" w:author="Katie Ambrose" w:date="2022-06-02T00:00:00Z">
         <w:r>
           <w:rPr>
             <w:rFonts w:ascii="Times New Roman" w:hAnsi="Times New Roman" w:cs="Times New Roman"/>
@@ -1495,7 +1515,7 @@
         </w:rPr>
         <w:t xml:space="preserve">gather in groups to perform </w:t>
       </w:r>
-      <w:del w:id="21" w:author="Katie Ambrose" w:date="2022-06-02T00:00:00Z">
+      <w:del w:id="25" w:author="Katie Ambrose" w:date="2022-06-02T00:00:00Z">
         <w:r>
           <w:rPr>
             <w:rFonts w:ascii="Times New Roman" w:hAnsi="Times New Roman" w:cs="Times New Roman"/>
@@ -1509,7 +1529,7 @@
         </w:rPr>
         <w:t>ritual</w:t>
       </w:r>
-      <w:ins w:id="22" w:author="Katie Ambrose" w:date="2022-06-02T00:00:00Z">
+      <w:ins w:id="26" w:author="Katie Ambrose" w:date="2022-06-02T00:00:00Z">
         <w:r>
           <w:rPr>
             <w:rFonts w:ascii="Times New Roman" w:hAnsi="Times New Roman" w:cs="Times New Roman"/>
@@ -1523,7 +1543,7 @@
         </w:rPr>
         <w:t>, a vibe is created</w:t>
       </w:r>
-      <w:ins w:id="23" w:author="Katie Ambrose" w:date="2022-06-02T00:00:00Z">
+      <w:ins w:id="27" w:author="Katie Ambrose" w:date="2022-06-02T00:00:00Z">
         <w:r>
           <w:rPr>
             <w:rFonts w:ascii="Times New Roman" w:hAnsi="Times New Roman" w:cs="Times New Roman"/>
@@ -1531,7 +1551,7 @@
           <w:t>––</w:t>
         </w:r>
       </w:ins>
-      <w:del w:id="24" w:author="Katie Ambrose" w:date="2022-06-02T00:00:00Z">
+      <w:del w:id="28" w:author="Katie Ambrose" w:date="2022-06-02T00:00:00Z">
         <w:r>
           <w:rPr>
             <w:rFonts w:ascii="Times New Roman" w:hAnsi="Times New Roman" w:cs="Times New Roman"/>
@@ -1545,7 +1565,7 @@
         </w:rPr>
         <w:t xml:space="preserve">a special energy that transcends any </w:t>
       </w:r>
-      <w:del w:id="25" w:author="Katie Ambrose" w:date="2022-06-02T00:01:00Z">
+      <w:del w:id="29" w:author="Katie Ambrose" w:date="2022-06-02T00:01:00Z">
         <w:r>
           <w:rPr>
             <w:rFonts w:ascii="Times New Roman" w:hAnsi="Times New Roman" w:cs="Times New Roman"/>
@@ -1553,7 +1573,7 @@
           <w:delText>one person in the group</w:delText>
         </w:r>
       </w:del>
-      <w:ins w:id="26" w:author="Katie Ambrose" w:date="2022-06-02T00:01:00Z">
+      <w:ins w:id="30" w:author="Katie Ambrose" w:date="2022-06-02T00:01:00Z">
         <w:r>
           <w:rPr>
             <w:rFonts w:ascii="Times New Roman" w:hAnsi="Times New Roman" w:cs="Times New Roman"/>
@@ -1567,7 +1587,7 @@
         </w:rPr>
         <w:t xml:space="preserve"> </w:t>
       </w:r>
-      <w:del w:id="27" w:author="Katie Ambrose" w:date="2022-06-02T00:01:00Z">
+      <w:del w:id="31" w:author="Katie Ambrose" w:date="2022-06-02T00:01:00Z">
         <w:r>
           <w:rPr>
             <w:rFonts w:ascii="Times New Roman" w:hAnsi="Times New Roman" w:cs="Times New Roman"/>
@@ -1575,7 +1595,7 @@
           <w:delText>by the fact of them</w:delText>
         </w:r>
       </w:del>
-      <w:ins w:id="28" w:author="Katie Ambrose" w:date="2022-06-02T00:01:00Z">
+      <w:ins w:id="32" w:author="Katie Ambrose" w:date="2022-06-02T00:01:00Z">
         <w:r>
           <w:rPr>
             <w:rFonts w:ascii="Times New Roman" w:hAnsi="Times New Roman" w:cs="Times New Roman"/>
@@ -1589,7 +1609,7 @@
         </w:rPr>
         <w:t xml:space="preserve"> </w:t>
       </w:r>
-      <w:del w:id="29" w:author="Katie Ambrose" w:date="2022-06-02T00:02:00Z">
+      <w:del w:id="33" w:author="Katie Ambrose" w:date="2022-06-02T00:02:00Z">
         <w:r>
           <w:rPr>
             <w:rFonts w:ascii="Times New Roman" w:hAnsi="Times New Roman" w:cs="Times New Roman"/>
@@ -1597,7 +1617,7 @@
           <w:delText>all being there</w:delText>
         </w:r>
       </w:del>
-      <w:ins w:id="30" w:author="Katie Ambrose" w:date="2022-06-02T00:02:00Z">
+      <w:ins w:id="34" w:author="Katie Ambrose" w:date="2022-06-02T00:02:00Z">
         <w:r>
           <w:rPr>
             <w:rFonts w:ascii="Times New Roman" w:hAnsi="Times New Roman" w:cs="Times New Roman"/>
@@ -1616,7 +1636,7 @@
           <w:rFonts w:ascii="Times New Roman" w:hAnsi="Times New Roman" w:cs="Times New Roman"/>
           <w:i/>
           <w:iCs/>
-          <w:rPrChange w:id="31" w:author="Katie Ambrose" w:date="2022-06-02T00:02:00Z">
+          <w:rPrChange w:id="35" w:author="Katie Ambrose" w:date="2022-06-02T00:02:00Z">
             <w:rPr>
               <w:rFonts w:ascii="Times New Roman" w:hAnsi="Times New Roman" w:cs="Times New Roman"/>
             </w:rPr>
@@ -1644,7 +1664,7 @@
         </w:rPr>
         <w:t xml:space="preserve"> and fades when the group doesn’t convene. It’s fleeting, but that’s what makes it </w:t>
       </w:r>
-      <w:del w:id="32" w:author="Katie Ambrose" w:date="2022-06-02T00:02:00Z">
+      <w:del w:id="36" w:author="Katie Ambrose" w:date="2022-06-02T00:02:00Z">
         <w:r>
           <w:rPr>
             <w:rFonts w:ascii="Times New Roman" w:hAnsi="Times New Roman" w:cs="Times New Roman"/>
@@ -1658,7 +1678,7 @@
         </w:rPr>
         <w:t>special</w:t>
       </w:r>
-      <w:del w:id="33" w:author="Katie Ambrose" w:date="2022-06-02T00:03:00Z">
+      <w:del w:id="37" w:author="Katie Ambrose" w:date="2022-06-02T00:03:00Z">
         <w:r>
           <w:rPr>
             <w:rFonts w:ascii="Times New Roman" w:hAnsi="Times New Roman" w:cs="Times New Roman"/>
@@ -1721,7 +1741,7 @@
         </w:rPr>
         <w:t xml:space="preserve"> </w:t>
       </w:r>
-      <w:ins w:id="34" w:author="Katie Ambrose" w:date="2022-06-02T00:03:00Z">
+      <w:ins w:id="38" w:author="Katie Ambrose" w:date="2022-06-02T00:03:00Z">
         <w:r>
           <w:rPr>
             <w:rFonts w:ascii="Times New Roman" w:hAnsi="Times New Roman" w:cs="Times New Roman"/>
@@ -1729,7 +1749,7 @@
           <w:t>The pandemic altered how we experience c</w:t>
         </w:r>
       </w:ins>
-      <w:ins w:id="35" w:author="Katie Ambrose" w:date="2022-06-02T00:02:00Z">
+      <w:ins w:id="39" w:author="Katie Ambrose" w:date="2022-06-02T00:02:00Z">
         <w:r>
           <w:rPr>
             <w:rFonts w:ascii="Times New Roman" w:hAnsi="Times New Roman" w:cs="Times New Roman"/>
@@ -1737,7 +1757,7 @@
           <w:t>ollective effervescence</w:t>
         </w:r>
       </w:ins>
-      <w:ins w:id="36" w:author="Katie Ambrose" w:date="2022-06-02T00:03:00Z">
+      <w:ins w:id="40" w:author="Katie Ambrose" w:date="2022-06-02T00:03:00Z">
         <w:r>
           <w:rPr>
             <w:rFonts w:ascii="Times New Roman" w:hAnsi="Times New Roman" w:cs="Times New Roman"/>
@@ -1745,7 +1765,7 @@
           <w:t>.</w:t>
         </w:r>
       </w:ins>
-      <w:ins w:id="37" w:author="Katie Ambrose" w:date="2022-06-02T00:02:00Z">
+      <w:ins w:id="41" w:author="Katie Ambrose" w:date="2022-06-02T00:02:00Z">
         <w:r>
           <w:rPr>
             <w:rFonts w:ascii="Times New Roman" w:hAnsi="Times New Roman" w:cs="Times New Roman"/>
@@ -1760,10 +1780,10 @@
         <w:autoSpaceDN w:val="0"/>
         <w:adjustRightInd w:val="0"/>
         <w:rPr>
-          <w:del w:id="38" w:author="Katie Ambrose" w:date="2022-06-02T00:04:00Z"/>
-          <w:rFonts w:ascii="Times New Roman" w:hAnsi="Times New Roman" w:cs="Times New Roman"/>
-        </w:rPr>
-        <w:pPrChange w:id="39" w:author="Katie Ambrose" w:date="2022-06-02T00:04:00Z">
+          <w:del w:id="42" w:author="Katie Ambrose" w:date="2022-06-02T00:04:00Z"/>
+          <w:rFonts w:ascii="Times New Roman" w:hAnsi="Times New Roman" w:cs="Times New Roman"/>
+        </w:rPr>
+        <w:pPrChange w:id="43" w:author="Katie Ambrose" w:date="2022-06-02T00:04:00Z">
           <w:pPr>
             <w:autoSpaceDE w:val="0"/>
             <w:autoSpaceDN w:val="0"/>
@@ -1772,7 +1792,7 @@
           </w:pPr>
         </w:pPrChange>
       </w:pPr>
-      <w:del w:id="40" w:author="Katie Ambrose" w:date="2022-06-02T00:04:00Z">
+      <w:del w:id="44" w:author="Katie Ambrose" w:date="2022-06-02T00:04:00Z">
         <w:r>
           <w:rPr>
             <w:rFonts w:ascii="Times New Roman" w:hAnsi="Times New Roman" w:cs="Times New Roman"/>
@@ -1851,12 +1871,12 @@
         <w:autoSpaceDN w:val="0"/>
         <w:adjustRightInd w:val="0"/>
         <w:rPr>
-          <w:moveFrom w:id="41" w:author="Katie Ambrose" w:date="2022-06-01T23:39:00Z"/>
+          <w:moveFrom w:id="45" w:author="Katie Ambrose" w:date="2022-06-01T23:39:00Z"/>
           <w:rFonts w:ascii="Times New Roman" w:hAnsi="Times New Roman" w:cs="Times New Roman"/>
         </w:rPr>
       </w:pPr>
-      <w:moveFromRangeStart w:id="42" w:author="Katie Ambrose" w:date="2022-06-01T23:39:00Z" w:name="move105019180"/>
-      <w:moveFrom w:id="43" w:author="Katie Ambrose" w:date="2022-06-01T23:39:00Z">
+      <w:moveFromRangeStart w:id="46" w:author="Katie Ambrose" w:date="2022-06-01T23:39:00Z" w:name="move105019180"/>
+      <w:moveFrom w:id="47" w:author="Katie Ambrose" w:date="2022-06-01T23:39:00Z">
         <w:r>
           <w:rPr>
             <w:rFonts w:ascii="Times New Roman" w:hAnsi="Times New Roman" w:cs="Times New Roman"/>
@@ -1908,7 +1928,7 @@
         </w:r>
       </w:moveFrom>
     </w:p>
-    <w:moveFromRangeEnd w:id="42"/>
+    <w:moveFromRangeEnd w:id="46"/>
     <w:p>
       <w:pPr>
         <w:autoSpaceDE w:val="0"/>
@@ -1929,7 +1949,7 @@
           <w:rFonts w:ascii="Times New Roman" w:hAnsi="Times New Roman" w:cs="Times New Roman"/>
         </w:rPr>
       </w:pPr>
-      <w:ins w:id="44" w:author="Katie Ambrose" w:date="2022-06-01T23:41:00Z">
+      <w:ins w:id="48" w:author="Katie Ambrose" w:date="2022-06-01T23:41:00Z">
         <w:r>
           <w:rPr>
             <w:rFonts w:ascii="Times New Roman" w:hAnsi="Times New Roman" w:cs="Times New Roman"/>
@@ -1937,7 +1957,7 @@
           <w:t>Benjamin argues that t</w:t>
         </w:r>
       </w:ins>
-      <w:ins w:id="45" w:author="Katie Ambrose" w:date="2022-06-01T23:39:00Z">
+      <w:ins w:id="49" w:author="Katie Ambrose" w:date="2022-06-01T23:39:00Z">
         <w:r>
           <w:rPr>
             <w:rFonts w:ascii="Times New Roman" w:hAnsi="Times New Roman" w:cs="Times New Roman"/>
@@ -1945,7 +1965,7 @@
           <w:t xml:space="preserve">he technology of reproduction </w:t>
         </w:r>
       </w:ins>
-      <w:del w:id="46" w:author="Katie Ambrose" w:date="2022-06-01T23:39:00Z">
+      <w:del w:id="50" w:author="Katie Ambrose" w:date="2022-06-01T23:39:00Z">
         <w:r>
           <w:rPr>
             <w:rFonts w:ascii="Times New Roman" w:hAnsi="Times New Roman" w:cs="Times New Roman"/>
@@ -1959,7 +1979,7 @@
           <w:delText xml:space="preserve">changed circumstances </w:delText>
         </w:r>
       </w:del>
-      <w:ins w:id="47" w:author="Katie Ambrose" w:date="2022-06-01T23:39:00Z">
+      <w:ins w:id="51" w:author="Katie Ambrose" w:date="2022-06-01T23:39:00Z">
         <w:r>
           <w:rPr>
             <w:rFonts w:ascii="Times New Roman" w:hAnsi="Times New Roman" w:cs="Times New Roman"/>
@@ -2036,7 +2056,7 @@
         </w:rPr>
         <w:t xml:space="preserve"> </w:t>
       </w:r>
-      <w:ins w:id="48" w:author="Katie Ambrose" w:date="2022-06-01T23:40:00Z">
+      <w:ins w:id="52" w:author="Katie Ambrose" w:date="2022-06-01T23:40:00Z">
         <w:r>
           <w:rPr>
             <w:rFonts w:ascii="Times New Roman" w:hAnsi="Times New Roman" w:cs="Times New Roman"/>
@@ -2044,7 +2064,7 @@
           <w:t xml:space="preserve">However, experiencing a work of art inside the </w:t>
         </w:r>
       </w:ins>
-      <w:del w:id="49" w:author="Katie Ambrose" w:date="2022-06-01T23:40:00Z">
+      <w:del w:id="53" w:author="Katie Ambrose" w:date="2022-06-01T23:40:00Z">
         <w:r>
           <w:rPr>
             <w:rFonts w:ascii="Times New Roman" w:hAnsi="Times New Roman" w:cs="Times New Roman"/>
@@ -2058,7 +2078,7 @@
         </w:rPr>
         <w:t xml:space="preserve">arena replicates the here and now in </w:t>
       </w:r>
-      <w:del w:id="50" w:author="Katie Ambrose" w:date="2022-06-01T23:40:00Z">
+      <w:del w:id="54" w:author="Katie Ambrose" w:date="2022-06-01T23:40:00Z">
         <w:r>
           <w:rPr>
             <w:rFonts w:ascii="Times New Roman" w:hAnsi="Times New Roman" w:cs="Times New Roman"/>
@@ -2066,7 +2086,7 @@
           <w:delText>reproducability</w:delText>
         </w:r>
       </w:del>
-      <w:ins w:id="51" w:author="Katie Ambrose" w:date="2022-06-01T23:40:00Z">
+      <w:ins w:id="55" w:author="Katie Ambrose" w:date="2022-06-01T23:40:00Z">
         <w:r>
           <w:rPr>
             <w:rFonts w:ascii="Times New Roman" w:hAnsi="Times New Roman" w:cs="Times New Roman"/>
@@ -2074,7 +2094,7 @@
           <w:t xml:space="preserve">reproducibility itself. </w:t>
         </w:r>
       </w:ins>
-      <w:ins w:id="52" w:author="Katie Ambrose" w:date="2022-06-01T23:41:00Z">
+      <w:ins w:id="56" w:author="Katie Ambrose" w:date="2022-06-01T23:41:00Z">
         <w:r>
           <w:rPr>
             <w:rFonts w:ascii="Times New Roman" w:hAnsi="Times New Roman" w:cs="Times New Roman"/>
@@ -2139,7 +2159,21 @@
         <w:rPr>
           <w:rFonts w:ascii="Times New Roman" w:hAnsi="Times New Roman" w:cs="Times New Roman"/>
         </w:rPr>
-        <w:t xml:space="preserve">Euphoria’s success is both found in and due to its popularity online. </w:t>
+        <w:t xml:space="preserve">Euphoria’s success is </w:t>
+      </w:r>
+      <w:del w:id="57" w:author="Katie Ambrose" w:date="2022-06-02T03:11:00Z">
+        <w:r>
+          <w:rPr>
+            <w:rFonts w:ascii="Times New Roman" w:hAnsi="Times New Roman" w:cs="Times New Roman"/>
+          </w:rPr>
+          <w:delText xml:space="preserve">both </w:delText>
+        </w:r>
+      </w:del>
+      <w:r>
+        <w:rPr>
+          <w:rFonts w:ascii="Times New Roman" w:hAnsi="Times New Roman" w:cs="Times New Roman"/>
+        </w:rPr>
+        <w:t xml:space="preserve">found in and due to its popularity online. </w:t>
       </w:r>
       <w:r>
         <w:rPr>
@@ -2289,7 +2323,7 @@
         </w:rPr>
         <w:t xml:space="preserve">This rapid circulation </w:t>
       </w:r>
-      <w:ins w:id="53" w:author="Katie Ambrose" w:date="2022-06-02T00:09:00Z">
+      <w:ins w:id="58" w:author="Katie Ambrose" w:date="2022-06-02T00:09:00Z">
         <w:r>
           <w:rPr>
             <w:rFonts w:ascii="Times New Roman" w:hAnsi="Times New Roman" w:cs="Times New Roman"/>
@@ -2303,7 +2337,7 @@
         </w:rPr>
         <w:t xml:space="preserve">began </w:t>
       </w:r>
-      <w:ins w:id="54" w:author="Katie Ambrose" w:date="2022-06-02T00:10:00Z">
+      <w:ins w:id="59" w:author="Katie Ambrose" w:date="2022-06-02T00:10:00Z">
         <w:r>
           <w:rPr>
             <w:rFonts w:ascii="Times New Roman" w:hAnsi="Times New Roman" w:cs="Times New Roman"/>
@@ -2317,7 +2351,7 @@
         </w:rPr>
         <w:t xml:space="preserve">the </w:t>
       </w:r>
-      <w:del w:id="55" w:author="Katie Ambrose" w:date="2022-06-02T00:10:00Z">
+      <w:del w:id="60" w:author="Katie Ambrose" w:date="2022-06-02T00:10:00Z">
         <w:r>
           <w:rPr>
             <w:rFonts w:ascii="Times New Roman" w:hAnsi="Times New Roman" w:cs="Times New Roman"/>
@@ -2325,7 +2359,7 @@
           <w:delText>very first episode</w:delText>
         </w:r>
       </w:del>
-      <w:ins w:id="56" w:author="Katie Ambrose" w:date="2022-06-02T00:10:00Z">
+      <w:ins w:id="61" w:author="Katie Ambrose" w:date="2022-06-02T00:10:00Z">
         <w:r>
           <w:rPr>
             <w:rFonts w:ascii="Times New Roman" w:hAnsi="Times New Roman" w:cs="Times New Roman"/>
@@ -2339,7 +2373,7 @@
         </w:rPr>
         <w:t xml:space="preserve"> of the new season and didn’t </w:t>
       </w:r>
-      <w:ins w:id="57" w:author="Katie Ambrose" w:date="2022-06-02T00:11:00Z">
+      <w:ins w:id="62" w:author="Katie Ambrose" w:date="2022-06-02T00:11:00Z">
         <w:r>
           <w:rPr>
             <w:rFonts w:ascii="Times New Roman" w:hAnsi="Times New Roman" w:cs="Times New Roman"/>
@@ -2354,7 +2388,7 @@
         <w:t xml:space="preserve">finish </w:t>
       </w:r>
       <w:proofErr w:type="spellStart"/>
-      <w:ins w:id="58" w:author="Katie Ambrose" w:date="2022-06-02T00:11:00Z">
+      <w:ins w:id="63" w:author="Katie Ambrose" w:date="2022-06-02T00:11:00Z">
         <w:r>
           <w:rPr>
             <w:rFonts w:ascii="Times New Roman" w:hAnsi="Times New Roman" w:cs="Times New Roman"/>
@@ -2362,7 +2396,7 @@
           <w:t>after</w:t>
         </w:r>
       </w:ins>
-      <w:del w:id="59" w:author="Katie Ambrose" w:date="2022-06-02T00:11:00Z">
+      <w:del w:id="64" w:author="Katie Ambrose" w:date="2022-06-02T00:11:00Z">
         <w:r>
           <w:rPr>
             <w:rFonts w:ascii="Times New Roman" w:hAnsi="Times New Roman" w:cs="Times New Roman"/>
@@ -2421,7 +2455,7 @@
         </w:rPr>
         <w:t xml:space="preserve">. </w:t>
       </w:r>
-      <w:ins w:id="60" w:author="Katie Ambrose" w:date="2022-06-02T02:35:00Z">
+      <w:ins w:id="65" w:author="Katie Ambrose" w:date="2022-06-02T02:35:00Z">
         <w:r>
           <w:rPr>
             <w:rFonts w:ascii="Times New Roman" w:hAnsi="Times New Roman" w:cs="Times New Roman"/>
@@ -2429,7 +2463,7 @@
           <w:t xml:space="preserve"> Today is Thur</w:t>
         </w:r>
       </w:ins>
-      <w:ins w:id="61" w:author="Katie Ambrose" w:date="2022-06-02T02:36:00Z">
+      <w:ins w:id="66" w:author="Katie Ambrose" w:date="2022-06-02T02:36:00Z">
         <w:r>
           <w:rPr>
             <w:rFonts w:ascii="Times New Roman" w:hAnsi="Times New Roman" w:cs="Times New Roman"/>
@@ -2440,7 +2474,7 @@
           <w:rPr>
             <w:rFonts w:ascii="Times New Roman" w:hAnsi="Times New Roman" w:cs="Times New Roman"/>
             <w:vertAlign w:val="superscript"/>
-            <w:rPrChange w:id="62" w:author="Katie Ambrose" w:date="2022-06-02T02:36:00Z">
+            <w:rPrChange w:id="67" w:author="Katie Ambrose" w:date="2022-06-02T02:36:00Z">
               <w:rPr>
                 <w:rFonts w:ascii="Times New Roman" w:hAnsi="Times New Roman" w:cs="Times New Roman"/>
               </w:rPr>
@@ -2455,7 +2489,7 @@
           <w:t xml:space="preserve"> </w:t>
         </w:r>
       </w:ins>
-      <w:ins w:id="63" w:author="Katie Ambrose" w:date="2022-06-02T02:35:00Z">
+      <w:ins w:id="68" w:author="Katie Ambrose" w:date="2022-06-02T02:35:00Z">
         <w:r>
           <w:rPr>
             <w:rFonts w:ascii="Times New Roman" w:hAnsi="Times New Roman" w:cs="Times New Roman"/>
@@ -2463,7 +2497,7 @@
           <w:t xml:space="preserve">and it </w:t>
         </w:r>
       </w:ins>
-      <w:ins w:id="64" w:author="Katie Ambrose" w:date="2022-06-02T02:39:00Z">
+      <w:ins w:id="69" w:author="Katie Ambrose" w:date="2022-06-02T02:39:00Z">
         <w:r>
           <w:rPr>
             <w:rFonts w:ascii="Times New Roman" w:hAnsi="Times New Roman" w:cs="Times New Roman"/>
@@ -2471,7 +2505,7 @@
           <w:t xml:space="preserve">is </w:t>
         </w:r>
       </w:ins>
-      <w:ins w:id="65" w:author="Katie Ambrose" w:date="2022-06-02T02:35:00Z">
+      <w:ins w:id="70" w:author="Katie Ambrose" w:date="2022-06-02T02:35:00Z">
         <w:r>
           <w:rPr>
             <w:rFonts w:ascii="Times New Roman" w:hAnsi="Times New Roman" w:cs="Times New Roman"/>
@@ -2479,7 +2513,7 @@
           <w:t>02:</w:t>
         </w:r>
       </w:ins>
-      <w:ins w:id="66" w:author="Katie Ambrose" w:date="2022-06-02T02:36:00Z">
+      <w:ins w:id="71" w:author="Katie Ambrose" w:date="2022-06-02T02:36:00Z">
         <w:r>
           <w:rPr>
             <w:rFonts w:ascii="Times New Roman" w:hAnsi="Times New Roman" w:cs="Times New Roman"/>
@@ -2487,7 +2521,7 @@
           <w:t xml:space="preserve">36 AM </w:t>
         </w:r>
       </w:ins>
-      <w:ins w:id="67" w:author="Katie Ambrose" w:date="2022-06-02T02:39:00Z">
+      <w:ins w:id="72" w:author="Katie Ambrose" w:date="2022-06-02T02:39:00Z">
         <w:r>
           <w:rPr>
             <w:rFonts w:ascii="Times New Roman" w:hAnsi="Times New Roman" w:cs="Times New Roman"/>
@@ -2495,7 +2529,7 @@
           <w:t xml:space="preserve">CST </w:t>
         </w:r>
       </w:ins>
-      <w:ins w:id="68" w:author="Katie Ambrose" w:date="2022-06-02T02:36:00Z">
+      <w:ins w:id="73" w:author="Katie Ambrose" w:date="2022-06-02T02:36:00Z">
         <w:r>
           <w:rPr>
             <w:rFonts w:ascii="Times New Roman" w:hAnsi="Times New Roman" w:cs="Times New Roman"/>
@@ -2503,7 +2537,7 @@
           <w:t>and there were 420</w:t>
         </w:r>
       </w:ins>
-      <w:ins w:id="69" w:author="Katie Ambrose" w:date="2022-06-02T02:39:00Z">
+      <w:ins w:id="74" w:author="Katie Ambrose" w:date="2022-06-02T02:39:00Z">
         <w:r>
           <w:rPr>
             <w:rFonts w:ascii="Times New Roman" w:hAnsi="Times New Roman" w:cs="Times New Roman"/>
@@ -2511,7 +2545,7 @@
           <w:t xml:space="preserve"> tweets within the last hour. </w:t>
         </w:r>
       </w:ins>
-      <w:ins w:id="70" w:author="Katie Ambrose" w:date="2022-06-02T02:40:00Z">
+      <w:ins w:id="75" w:author="Katie Ambrose" w:date="2022-06-02T02:40:00Z">
         <w:r>
           <w:rPr>
             <w:rFonts w:ascii="Times New Roman" w:hAnsi="Times New Roman" w:cs="Times New Roman"/>
@@ -2519,7 +2553,7 @@
           <w:t xml:space="preserve">Zendaya is trending. </w:t>
         </w:r>
       </w:ins>
-      <w:ins w:id="71" w:author="Katie Ambrose" w:date="2022-06-02T02:41:00Z">
+      <w:ins w:id="76" w:author="Katie Ambrose" w:date="2022-06-02T02:41:00Z">
         <w:r>
           <w:rPr>
             <w:rFonts w:ascii="Times New Roman" w:hAnsi="Times New Roman" w:cs="Times New Roman"/>
@@ -2539,7 +2573,7 @@
           <w:t xml:space="preserve">” </w:t>
         </w:r>
       </w:ins>
-      <w:ins w:id="72" w:author="Katie Ambrose" w:date="2022-06-02T00:11:00Z">
+      <w:ins w:id="77" w:author="Katie Ambrose" w:date="2022-06-02T00:11:00Z">
         <w:r>
           <w:rPr>
             <w:rFonts w:ascii="Times New Roman" w:hAnsi="Times New Roman" w:cs="Times New Roman"/>
@@ -2547,7 +2581,7 @@
           <w:t>And t</w:t>
         </w:r>
       </w:ins>
-      <w:ins w:id="73" w:author="Katie Ambrose" w:date="2022-06-02T00:10:00Z">
+      <w:ins w:id="78" w:author="Katie Ambrose" w:date="2022-06-02T00:10:00Z">
         <w:r>
           <w:rPr>
             <w:rFonts w:ascii="Times New Roman" w:hAnsi="Times New Roman" w:cs="Times New Roman"/>
@@ -2562,7 +2596,7 @@
           <w:t xml:space="preserve">honest, </w:t>
         </w:r>
       </w:ins>
-      <w:ins w:id="74" w:author="Katie Ambrose" w:date="2022-06-02T00:09:00Z">
+      <w:ins w:id="79" w:author="Katie Ambrose" w:date="2022-06-02T00:09:00Z">
         <w:r>
           <w:rPr>
             <w:rFonts w:ascii="Times New Roman" w:hAnsi="Times New Roman" w:cs="Times New Roman"/>
@@ -2570,7 +2604,7 @@
           <w:t>I’m conflicted whether to use the past or present tense</w:t>
         </w:r>
       </w:ins>
-      <w:ins w:id="75" w:author="Katie Ambrose" w:date="2022-06-02T00:10:00Z">
+      <w:ins w:id="80" w:author="Katie Ambrose" w:date="2022-06-02T00:10:00Z">
         <w:r>
           <w:rPr>
             <w:rFonts w:ascii="Times New Roman" w:hAnsi="Times New Roman" w:cs="Times New Roman"/>
@@ -2578,7 +2612,7 @@
           <w:t xml:space="preserve"> when talking about Euphoria twitter. It’s </w:t>
         </w:r>
       </w:ins>
-      <w:ins w:id="76" w:author="Katie Ambrose" w:date="2022-06-02T00:11:00Z">
+      <w:ins w:id="81" w:author="Katie Ambrose" w:date="2022-06-02T00:11:00Z">
         <w:r>
           <w:rPr>
             <w:rFonts w:ascii="Times New Roman" w:hAnsi="Times New Roman" w:cs="Times New Roman"/>
@@ -2586,7 +2620,7 @@
           <w:t xml:space="preserve">still </w:t>
         </w:r>
       </w:ins>
-      <w:ins w:id="77" w:author="Katie Ambrose" w:date="2022-06-02T00:10:00Z">
+      <w:ins w:id="82" w:author="Katie Ambrose" w:date="2022-06-02T00:10:00Z">
         <w:r>
           <w:rPr>
             <w:rFonts w:ascii="Times New Roman" w:hAnsi="Times New Roman" w:cs="Times New Roman"/>
@@ -2594,7 +2628,7 @@
           <w:t>alive</w:t>
         </w:r>
       </w:ins>
-      <w:ins w:id="78" w:author="Katie Ambrose" w:date="2022-06-02T00:11:00Z">
+      <w:ins w:id="83" w:author="Katie Ambrose" w:date="2022-06-02T00:11:00Z">
         <w:r>
           <w:rPr>
             <w:rFonts w:ascii="Times New Roman" w:hAnsi="Times New Roman" w:cs="Times New Roman"/>
@@ -2608,7 +2642,7 @@
           <w:t>it</w:t>
         </w:r>
       </w:ins>
-      <w:ins w:id="79" w:author="Katie Ambrose" w:date="2022-06-02T00:12:00Z">
+      <w:ins w:id="84" w:author="Katie Ambrose" w:date="2022-06-02T00:12:00Z">
         <w:r>
           <w:rPr>
             <w:rFonts w:ascii="Times New Roman" w:hAnsi="Times New Roman" w:cs="Times New Roman"/>
@@ -2616,7 +2650,7 @@
           <w:t xml:space="preserve"> was during the season’s release</w:t>
         </w:r>
       </w:ins>
-      <w:ins w:id="80" w:author="Katie Ambrose" w:date="2022-06-02T00:10:00Z">
+      <w:ins w:id="85" w:author="Katie Ambrose" w:date="2022-06-02T00:10:00Z">
         <w:r>
           <w:rPr>
             <w:rFonts w:ascii="Times New Roman" w:hAnsi="Times New Roman" w:cs="Times New Roman"/>
@@ -2624,7 +2658,7 @@
           <w:t xml:space="preserve">. </w:t>
         </w:r>
       </w:ins>
-      <w:ins w:id="81" w:author="Katie Ambrose" w:date="2022-06-02T00:11:00Z">
+      <w:ins w:id="86" w:author="Katie Ambrose" w:date="2022-06-02T00:11:00Z">
         <w:r>
           <w:rPr>
             <w:rFonts w:ascii="Times New Roman" w:hAnsi="Times New Roman" w:cs="Times New Roman"/>
@@ -2632,7 +2666,7 @@
           <w:t>Notably</w:t>
         </w:r>
       </w:ins>
-      <w:ins w:id="82" w:author="Katie Ambrose" w:date="2022-06-02T00:10:00Z">
+      <w:ins w:id="87" w:author="Katie Ambrose" w:date="2022-06-02T00:10:00Z">
         <w:r>
           <w:rPr>
             <w:rFonts w:ascii="Times New Roman" w:hAnsi="Times New Roman" w:cs="Times New Roman"/>
@@ -2640,7 +2674,7 @@
           <w:t xml:space="preserve">, the show got </w:t>
         </w:r>
       </w:ins>
-      <w:ins w:id="83" w:author="Katie Ambrose" w:date="2022-06-02T00:11:00Z">
+      <w:ins w:id="88" w:author="Katie Ambrose" w:date="2022-06-02T00:11:00Z">
         <w:r>
           <w:rPr>
             <w:rFonts w:ascii="Times New Roman" w:hAnsi="Times New Roman" w:cs="Times New Roman"/>
@@ -2727,7 +2761,7 @@
         </w:rPr>
         <w:t xml:space="preserve"> </w:t>
       </w:r>
-      <w:ins w:id="84" w:author="Katie Ambrose" w:date="2022-06-01T23:37:00Z">
+      <w:ins w:id="89" w:author="Katie Ambrose" w:date="2022-06-01T23:37:00Z">
         <w:r>
           <w:rPr>
             <w:rFonts w:ascii="Times New Roman" w:hAnsi="Times New Roman" w:cs="Times New Roman"/>
@@ -2741,7 +2775,7 @@
         </w:rPr>
         <w:t>react</w:t>
       </w:r>
-      <w:del w:id="85" w:author="Katie Ambrose" w:date="2022-06-01T23:37:00Z">
+      <w:del w:id="90" w:author="Katie Ambrose" w:date="2022-06-01T23:37:00Z">
         <w:r>
           <w:rPr>
             <w:rFonts w:ascii="Times New Roman" w:hAnsi="Times New Roman" w:cs="Times New Roman"/>
@@ -2761,7 +2795,7 @@
         </w:rPr>
         <w:t xml:space="preserve"> and</w:t>
       </w:r>
-      <w:ins w:id="86" w:author="Katie Ambrose" w:date="2022-06-01T23:36:00Z">
+      <w:ins w:id="91" w:author="Katie Ambrose" w:date="2022-06-01T23:36:00Z">
         <w:r>
           <w:rPr>
             <w:rFonts w:ascii="Times New Roman" w:hAnsi="Times New Roman" w:cs="Times New Roman"/>
@@ -2775,7 +2809,7 @@
         </w:rPr>
         <w:t>criticize</w:t>
       </w:r>
-      <w:del w:id="87" w:author="Katie Ambrose" w:date="2022-06-01T23:37:00Z">
+      <w:del w:id="92" w:author="Katie Ambrose" w:date="2022-06-01T23:37:00Z">
         <w:r>
           <w:rPr>
             <w:rFonts w:ascii="Times New Roman" w:hAnsi="Times New Roman" w:cs="Times New Roman"/>
@@ -2813,7 +2847,7 @@
         </w:rPr>
         <w:t xml:space="preserve">show is something </w:t>
       </w:r>
-      <w:del w:id="88" w:author="Katie Ambrose" w:date="2022-06-01T23:37:00Z">
+      <w:del w:id="93" w:author="Katie Ambrose" w:date="2022-06-01T23:37:00Z">
         <w:r>
           <w:rPr>
             <w:rFonts w:ascii="Times New Roman" w:hAnsi="Times New Roman" w:cs="Times New Roman"/>
@@ -2821,7 +2855,7 @@
           <w:delText xml:space="preserve">entirely </w:delText>
         </w:r>
       </w:del>
-      <w:del w:id="89" w:author="Katie Ambrose" w:date="2022-06-01T23:38:00Z">
+      <w:del w:id="94" w:author="Katie Ambrose" w:date="2022-06-01T23:38:00Z">
         <w:r>
           <w:rPr>
             <w:rFonts w:ascii="Times New Roman" w:hAnsi="Times New Roman" w:cs="Times New Roman"/>
@@ -2829,7 +2863,7 @@
           <w:delText>new</w:delText>
         </w:r>
       </w:del>
-      <w:ins w:id="90" w:author="Katie Ambrose" w:date="2022-06-01T23:38:00Z">
+      <w:ins w:id="95" w:author="Katie Ambrose" w:date="2022-06-01T23:38:00Z">
         <w:r>
           <w:rPr>
             <w:rFonts w:ascii="Times New Roman" w:hAnsi="Times New Roman" w:cs="Times New Roman"/>
@@ -2837,7 +2871,7 @@
           <w:t>relatively new</w:t>
         </w:r>
       </w:ins>
-      <w:ins w:id="91" w:author="Katie Ambrose" w:date="2022-06-01T23:50:00Z">
+      <w:ins w:id="96" w:author="Katie Ambrose" w:date="2022-06-01T23:50:00Z">
         <w:r>
           <w:rPr>
             <w:rFonts w:ascii="Times New Roman" w:hAnsi="Times New Roman" w:cs="Times New Roman"/>
@@ -2845,7 +2879,7 @@
           <w:t xml:space="preserve"> that </w:t>
         </w:r>
       </w:ins>
-      <w:del w:id="92" w:author="Katie Ambrose" w:date="2022-06-01T23:50:00Z">
+      <w:del w:id="97" w:author="Katie Ambrose" w:date="2022-06-01T23:50:00Z">
         <w:r>
           <w:rPr>
             <w:rFonts w:ascii="Times New Roman" w:hAnsi="Times New Roman" w:cs="Times New Roman"/>
@@ -2866,7 +2900,7 @@
         </w:rPr>
         <w:t>alter</w:t>
       </w:r>
-      <w:ins w:id="93" w:author="Katie Ambrose" w:date="2022-06-01T23:50:00Z">
+      <w:ins w:id="98" w:author="Katie Ambrose" w:date="2022-06-01T23:50:00Z">
         <w:r>
           <w:rPr>
             <w:rFonts w:ascii="Times New Roman" w:hAnsi="Times New Roman" w:cs="Times New Roman"/>
@@ -2874,7 +2908,7 @@
           <w:t>s</w:t>
         </w:r>
       </w:ins>
-      <w:del w:id="94" w:author="Katie Ambrose" w:date="2022-06-01T23:50:00Z">
+      <w:del w:id="99" w:author="Katie Ambrose" w:date="2022-06-01T23:50:00Z">
         <w:r>
           <w:rPr>
             <w:rFonts w:ascii="Times New Roman" w:hAnsi="Times New Roman" w:cs="Times New Roman"/>
@@ -2889,7 +2923,7 @@
         <w:t>the</w:t>
       </w:r>
       <w:proofErr w:type="spellEnd"/>
-      <w:ins w:id="95" w:author="Katie Ambrose" w:date="2022-06-01T23:38:00Z">
+      <w:ins w:id="100" w:author="Katie Ambrose" w:date="2022-06-01T23:38:00Z">
         <w:r>
           <w:rPr>
             <w:rFonts w:ascii="Times New Roman" w:hAnsi="Times New Roman" w:cs="Times New Roman"/>
@@ -2903,7 +2937,7 @@
         </w:rPr>
         <w:t xml:space="preserve"> topolog</w:t>
       </w:r>
-      <w:ins w:id="96" w:author="Katie Ambrose" w:date="2022-06-01T23:42:00Z">
+      <w:ins w:id="101" w:author="Katie Ambrose" w:date="2022-06-01T23:42:00Z">
         <w:r>
           <w:rPr>
             <w:rFonts w:ascii="Times New Roman" w:hAnsi="Times New Roman" w:cs="Times New Roman"/>
@@ -2911,7 +2945,7 @@
           <w:t>ical map</w:t>
         </w:r>
       </w:ins>
-      <w:del w:id="97" w:author="Katie Ambrose" w:date="2022-06-01T23:42:00Z">
+      <w:del w:id="102" w:author="Katie Ambrose" w:date="2022-06-01T23:42:00Z">
         <w:r>
           <w:rPr>
             <w:rFonts w:ascii="Times New Roman" w:hAnsi="Times New Roman" w:cs="Times New Roman"/>
@@ -2919,7 +2953,7 @@
           <w:delText>y</w:delText>
         </w:r>
       </w:del>
-      <w:del w:id="98" w:author="Katie Ambrose" w:date="2022-06-01T23:38:00Z">
+      <w:del w:id="103" w:author="Katie Ambrose" w:date="2022-06-01T23:38:00Z">
         <w:r>
           <w:rPr>
             <w:rFonts w:ascii="Times New Roman" w:hAnsi="Times New Roman" w:cs="Times New Roman"/>
@@ -2933,7 +2967,7 @@
         </w:rPr>
         <w:t xml:space="preserve">. </w:t>
       </w:r>
-      <w:ins w:id="99" w:author="Katie Ambrose" w:date="2022-06-01T23:38:00Z">
+      <w:ins w:id="104" w:author="Katie Ambrose" w:date="2022-06-01T23:38:00Z">
         <w:r>
           <w:rPr>
             <w:rFonts w:ascii="Times New Roman" w:hAnsi="Times New Roman" w:cs="Times New Roman"/>
@@ -2947,7 +2981,7 @@
         </w:rPr>
         <w:t>[argue that twitter is a forum of criticism, a place to criticize and say what you like and don’t like about a piece of media]</w:t>
       </w:r>
-      <w:ins w:id="100" w:author="Katie Ambrose" w:date="2022-06-01T23:42:00Z">
+      <w:ins w:id="105" w:author="Katie Ambrose" w:date="2022-06-01T23:42:00Z">
         <w:r>
           <w:rPr>
             <w:rFonts w:ascii="Times New Roman" w:hAnsi="Times New Roman" w:cs="Times New Roman"/>
@@ -2955,7 +2989,7 @@
           <w:t xml:space="preserve"> </w:t>
         </w:r>
       </w:ins>
-      <w:ins w:id="101" w:author="Katie Ambrose" w:date="2022-06-01T23:51:00Z">
+      <w:ins w:id="106" w:author="Katie Ambrose" w:date="2022-06-01T23:51:00Z">
         <w:r>
           <w:rPr>
             <w:rFonts w:ascii="Times New Roman" w:hAnsi="Times New Roman" w:cs="Times New Roman"/>
@@ -3076,7 +3110,7 @@
         </w:rPr>
         <w:t xml:space="preserve">Because </w:t>
       </w:r>
-      <w:del w:id="102" w:author="Katie Ambrose" w:date="2022-06-02T02:44:00Z">
+      <w:del w:id="107" w:author="Katie Ambrose" w:date="2022-06-02T02:44:00Z">
         <w:r>
           <w:rPr>
             <w:rFonts w:ascii="Times New Roman" w:hAnsi="Times New Roman" w:cs="Times New Roman"/>
@@ -3084,7 +3118,7 @@
           <w:delText xml:space="preserve">this </w:delText>
         </w:r>
       </w:del>
-      <w:ins w:id="103" w:author="Katie Ambrose" w:date="2022-06-02T02:44:00Z">
+      <w:ins w:id="108" w:author="Katie Ambrose" w:date="2022-06-02T02:44:00Z">
         <w:r>
           <w:rPr>
             <w:rFonts w:ascii="Times New Roman" w:hAnsi="Times New Roman" w:cs="Times New Roman"/>
@@ -3105,7 +3139,7 @@
         <w:t xml:space="preserve">season was </w:t>
       </w:r>
       <w:proofErr w:type="spellStart"/>
-      <w:ins w:id="104" w:author="Katie Ambrose" w:date="2022-06-02T02:44:00Z">
+      <w:ins w:id="109" w:author="Katie Ambrose" w:date="2022-06-02T02:44:00Z">
         <w:r>
           <w:rPr>
             <w:rFonts w:ascii="Times New Roman" w:hAnsi="Times New Roman" w:cs="Times New Roman"/>
@@ -3120,7 +3154,7 @@
           <w:t xml:space="preserve"> </w:t>
         </w:r>
       </w:ins>
-      <w:del w:id="105" w:author="Katie Ambrose" w:date="2022-06-02T02:44:00Z">
+      <w:del w:id="110" w:author="Katie Ambrose" w:date="2022-06-02T02:44:00Z">
         <w:r>
           <w:rPr>
             <w:rFonts w:ascii="Times New Roman" w:hAnsi="Times New Roman" w:cs="Times New Roman"/>
@@ -3128,7 +3162,7 @@
           <w:delText>choc</w:delText>
         </w:r>
       </w:del>
-      <w:ins w:id="106" w:author="Katie Ambrose" w:date="2022-06-02T02:44:00Z">
+      <w:ins w:id="111" w:author="Katie Ambrose" w:date="2022-06-02T02:44:00Z">
         <w:r>
           <w:rPr>
             <w:rFonts w:ascii="Times New Roman" w:hAnsi="Times New Roman" w:cs="Times New Roman"/>
@@ -3142,7 +3176,7 @@
         </w:rPr>
         <w:t xml:space="preserve"> full of viral moments, meme</w:t>
       </w:r>
-      <w:ins w:id="107" w:author="Katie Ambrose" w:date="2022-06-02T02:44:00Z">
+      <w:ins w:id="112" w:author="Katie Ambrose" w:date="2022-06-02T02:44:00Z">
         <w:r>
           <w:rPr>
             <w:rFonts w:ascii="Times New Roman" w:hAnsi="Times New Roman" w:cs="Times New Roman"/>
@@ -3150,7 +3184,7 @@
           <w:t>tic</w:t>
         </w:r>
       </w:ins>
-      <w:del w:id="108" w:author="Katie Ambrose" w:date="2022-06-02T02:44:00Z">
+      <w:del w:id="113" w:author="Katie Ambrose" w:date="2022-06-02T02:44:00Z">
         <w:r>
           <w:rPr>
             <w:rFonts w:ascii="Times New Roman" w:hAnsi="Times New Roman" w:cs="Times New Roman"/>
@@ -3178,7 +3212,7 @@
         </w:rPr>
         <w:t xml:space="preserve">, and eye candy that served no narrative purpose, </w:t>
       </w:r>
-      <w:ins w:id="109" w:author="Katie Ambrose" w:date="2022-06-02T02:46:00Z">
+      <w:ins w:id="114" w:author="Katie Ambrose" w:date="2022-06-02T02:46:00Z">
         <w:r>
           <w:rPr>
             <w:rFonts w:ascii="Times New Roman" w:hAnsi="Times New Roman" w:cs="Times New Roman"/>
@@ -3186,7 +3220,7 @@
           <w:t>I think</w:t>
         </w:r>
       </w:ins>
-      <w:del w:id="110" w:author="Katie Ambrose" w:date="2022-06-02T02:45:00Z">
+      <w:del w:id="115" w:author="Katie Ambrose" w:date="2022-06-02T02:45:00Z">
         <w:r>
           <w:rPr>
             <w:rFonts w:ascii="Times New Roman" w:hAnsi="Times New Roman" w:cs="Times New Roman"/>
@@ -3200,7 +3234,7 @@
         </w:rPr>
         <w:t xml:space="preserve"> </w:t>
       </w:r>
-      <w:del w:id="111" w:author="Katie Ambrose" w:date="2022-06-02T02:45:00Z">
+      <w:del w:id="116" w:author="Katie Ambrose" w:date="2022-06-02T02:45:00Z">
         <w:r>
           <w:rPr>
             <w:rFonts w:ascii="Times New Roman" w:hAnsi="Times New Roman" w:cs="Times New Roman"/>
@@ -3220,7 +3254,7 @@
         </w:rPr>
         <w:t xml:space="preserve">and the instantaneous feedback loop between them and </w:t>
       </w:r>
-      <w:del w:id="112" w:author="Katie Ambrose" w:date="2022-06-02T02:46:00Z">
+      <w:del w:id="117" w:author="Katie Ambrose" w:date="2022-06-02T02:46:00Z">
         <w:r>
           <w:rPr>
             <w:rFonts w:ascii="Times New Roman" w:hAnsi="Times New Roman" w:cs="Times New Roman"/>
@@ -3228,7 +3262,7 @@
           <w:delText xml:space="preserve">their </w:delText>
         </w:r>
       </w:del>
-      <w:ins w:id="113" w:author="Katie Ambrose" w:date="2022-06-02T02:47:00Z">
+      <w:ins w:id="118" w:author="Katie Ambrose" w:date="2022-06-02T02:47:00Z">
         <w:r>
           <w:rPr>
             <w:rFonts w:ascii="Times New Roman" w:hAnsi="Times New Roman" w:cs="Times New Roman"/>
@@ -3242,7 +3276,7 @@
         </w:rPr>
         <w:t>audience</w:t>
       </w:r>
-      <w:ins w:id="114" w:author="Katie Ambrose" w:date="2022-06-02T02:45:00Z">
+      <w:ins w:id="119" w:author="Katie Ambrose" w:date="2022-06-02T02:45:00Z">
         <w:r>
           <w:rPr>
             <w:rFonts w:ascii="Times New Roman" w:hAnsi="Times New Roman" w:cs="Times New Roman"/>
@@ -3262,7 +3296,7 @@
         </w:rPr>
         <w:t>and</w:t>
       </w:r>
-      <w:ins w:id="115" w:author="Katie Ambrose" w:date="2022-06-02T02:45:00Z">
+      <w:ins w:id="120" w:author="Katie Ambrose" w:date="2022-06-02T02:45:00Z">
         <w:r>
           <w:rPr>
             <w:rFonts w:ascii="Times New Roman" w:hAnsi="Times New Roman" w:cs="Times New Roman"/>
@@ -3336,7 +3370,7 @@
         </w:rPr>
         <w:t xml:space="preserve">tory of one of the characters. </w:t>
       </w:r>
-      <w:del w:id="116" w:author="Katie Ambrose" w:date="2022-06-01T23:58:00Z">
+      <w:del w:id="121" w:author="Katie Ambrose" w:date="2022-06-01T23:58:00Z">
         <w:r>
           <w:rPr>
             <w:rFonts w:ascii="Times New Roman" w:hAnsi="Times New Roman" w:cs="Times New Roman"/>
@@ -3386,7 +3420,7 @@
           <w:rFonts w:ascii="Times New Roman" w:hAnsi="Times New Roman" w:cs="Times New Roman"/>
         </w:rPr>
       </w:pPr>
-      <w:del w:id="117" w:author="Katie Ambrose" w:date="2022-06-01T23:58:00Z">
+      <w:del w:id="122" w:author="Katie Ambrose" w:date="2022-06-01T23:58:00Z">
         <w:r>
           <w:rPr>
             <w:rFonts w:ascii="Times New Roman" w:hAnsi="Times New Roman" w:cs="Times New Roman"/>
@@ -3400,7 +3434,7 @@
         </w:rPr>
         <w:t xml:space="preserve">Part of the appeal of </w:t>
       </w:r>
-      <w:del w:id="118" w:author="Katie Ambrose" w:date="2022-06-01T23:58:00Z">
+      <w:del w:id="123" w:author="Katie Ambrose" w:date="2022-06-01T23:58:00Z">
         <w:r>
           <w:rPr>
             <w:rFonts w:ascii="Times New Roman" w:hAnsi="Times New Roman" w:cs="Times New Roman"/>
@@ -3414,7 +3448,7 @@
         </w:rPr>
         <w:t>meme</w:t>
       </w:r>
-      <w:ins w:id="119" w:author="Katie Ambrose" w:date="2022-06-01T23:58:00Z">
+      <w:ins w:id="124" w:author="Katie Ambrose" w:date="2022-06-01T23:58:00Z">
         <w:r>
           <w:rPr>
             <w:rFonts w:ascii="Times New Roman" w:hAnsi="Times New Roman" w:cs="Times New Roman"/>
@@ -3428,7 +3462,7 @@
         </w:rPr>
         <w:t xml:space="preserve"> is </w:t>
       </w:r>
-      <w:del w:id="120" w:author="Katie Ambrose" w:date="2022-06-01T23:58:00Z">
+      <w:del w:id="125" w:author="Katie Ambrose" w:date="2022-06-01T23:58:00Z">
         <w:r>
           <w:rPr>
             <w:rFonts w:ascii="Times New Roman" w:hAnsi="Times New Roman" w:cs="Times New Roman"/>
@@ -3436,7 +3470,7 @@
           <w:delText xml:space="preserve">its </w:delText>
         </w:r>
       </w:del>
-      <w:ins w:id="121" w:author="Katie Ambrose" w:date="2022-06-01T23:58:00Z">
+      <w:ins w:id="126" w:author="Katie Ambrose" w:date="2022-06-01T23:58:00Z">
         <w:r>
           <w:rPr>
             <w:rFonts w:ascii="Times New Roman" w:hAnsi="Times New Roman" w:cs="Times New Roman"/>
@@ -3454,24 +3488,24 @@
         <w:rPr>
           <w:rFonts w:ascii="Times New Roman" w:hAnsi="Times New Roman" w:cs="Times New Roman"/>
         </w:rPr>
-        <w:t xml:space="preserve">seeming arbitrariness but I suspect they were planted there by the </w:t>
-      </w:r>
-      <w:proofErr w:type="spellStart"/>
-      <w:proofErr w:type="gramStart"/>
-      <w:r>
-        <w:rPr>
-          <w:rFonts w:ascii="Times New Roman" w:hAnsi="Times New Roman" w:cs="Times New Roman"/>
-        </w:rPr>
-        <w:t>shows</w:t>
-      </w:r>
-      <w:proofErr w:type="spellEnd"/>
-      <w:proofErr w:type="gramEnd"/>
-      <w:r>
-        <w:rPr>
-          <w:rFonts w:ascii="Times New Roman" w:hAnsi="Times New Roman" w:cs="Times New Roman"/>
-        </w:rPr>
-        <w:t xml:space="preserve"> creators. After the first season, the creators of Euphoria knew the hold they had on young people so knew they could leverage it how they want. </w:t>
-      </w:r>
+        <w:t xml:space="preserve">seeming arbitrariness but </w:t>
+      </w:r>
+      <w:del w:id="127" w:author="Katie Ambrose" w:date="2022-06-02T03:07:00Z">
+        <w:r>
+          <w:rPr>
+            <w:rFonts w:ascii="Times New Roman" w:hAnsi="Times New Roman" w:cs="Times New Roman"/>
+          </w:rPr>
+          <w:delText xml:space="preserve">I suspect they were planted there by the shows creators. </w:delText>
+        </w:r>
+      </w:del>
+      <w:del w:id="128" w:author="Katie Ambrose" w:date="2022-06-02T03:06:00Z">
+        <w:r>
+          <w:rPr>
+            <w:rFonts w:ascii="Times New Roman" w:hAnsi="Times New Roman" w:cs="Times New Roman"/>
+          </w:rPr>
+          <w:delText xml:space="preserve">After the first season, the creators of Euphoria knew the hold they had on young people so knew they could leverage it how they want. </w:delText>
+        </w:r>
+      </w:del>
     </w:p>
     <w:p>
       <w:pPr>
@@ -3482,12 +3516,14 @@
           <w:rFonts w:ascii="Times New Roman" w:hAnsi="Times New Roman" w:cs="Times New Roman"/>
         </w:rPr>
       </w:pPr>
-      <w:r>
-        <w:rPr>
-          <w:rFonts w:ascii="Times New Roman" w:hAnsi="Times New Roman" w:cs="Times New Roman"/>
-        </w:rPr>
-        <w:t>How did the show try to leverage the collective effervescence it had inspired?</w:t>
-      </w:r>
+      <w:del w:id="129" w:author="Katie Ambrose" w:date="2022-06-02T03:06:00Z">
+        <w:r>
+          <w:rPr>
+            <w:rFonts w:ascii="Times New Roman" w:hAnsi="Times New Roman" w:cs="Times New Roman"/>
+          </w:rPr>
+          <w:delText>How did the show try to leverage the collective effervescence it had inspired?</w:delText>
+        </w:r>
+      </w:del>
     </w:p>
     <w:p>
       <w:pPr>
@@ -3549,8 +3585,8 @@
           <w:rFonts w:ascii="Times New Roman" w:hAnsi="Times New Roman" w:cs="Times New Roman"/>
         </w:rPr>
       </w:pPr>
-      <w:moveFromRangeStart w:id="122" w:author="Katie Ambrose" w:date="2022-06-01T23:57:00Z" w:name="move105020260"/>
-      <w:moveFrom w:id="123" w:author="Katie Ambrose" w:date="2022-06-01T23:57:00Z">
+      <w:moveFromRangeStart w:id="130" w:author="Katie Ambrose" w:date="2022-06-01T23:57:00Z" w:name="move105020260"/>
+      <w:moveFrom w:id="131" w:author="Katie Ambrose" w:date="2022-06-01T23:57:00Z">
         <w:r>
           <w:rPr>
             <w:rFonts w:ascii="Times New Roman" w:hAnsi="Times New Roman" w:cs="Times New Roman"/>
@@ -3582,8 +3618,8 @@
           <w:t xml:space="preserve">, in their own way. </w:t>
         </w:r>
       </w:moveFrom>
-      <w:moveFromRangeEnd w:id="122"/>
-      <w:ins w:id="124" w:author="Katie Ambrose" w:date="2022-06-01T23:57:00Z">
+      <w:moveFromRangeEnd w:id="130"/>
+      <w:ins w:id="132" w:author="Katie Ambrose" w:date="2022-06-01T23:57:00Z">
         <w:r>
           <w:rPr>
             <w:rFonts w:ascii="Times New Roman" w:hAnsi="Times New Roman" w:cs="Times New Roman"/>
@@ -3591,7 +3627,7 @@
           <w:t xml:space="preserve">How did “Euphoria” manage to transcend television </w:t>
         </w:r>
       </w:ins>
-      <w:ins w:id="125" w:author="Katie Ambrose" w:date="2022-06-01T23:58:00Z">
+      <w:ins w:id="133" w:author="Katie Ambrose" w:date="2022-06-01T23:58:00Z">
         <w:r>
           <w:rPr>
             <w:rFonts w:ascii="Times New Roman" w:hAnsi="Times New Roman" w:cs="Times New Roman"/>
@@ -3643,7 +3679,7 @@
         </w:rPr>
         <w:t>community</w:t>
       </w:r>
-      <w:ins w:id="126" w:author="Katie Ambrose" w:date="2022-06-01T23:58:00Z">
+      <w:ins w:id="134" w:author="Katie Ambrose" w:date="2022-06-01T23:58:00Z">
         <w:r>
           <w:rPr>
             <w:rFonts w:ascii="Times New Roman" w:hAnsi="Times New Roman" w:cs="Times New Roman"/>
@@ -3651,7 +3687,7 @@
           <w:t xml:space="preserve">. </w:t>
         </w:r>
       </w:ins>
-      <w:del w:id="127" w:author="Katie Ambrose" w:date="2022-06-01T23:58:00Z">
+      <w:del w:id="135" w:author="Katie Ambrose" w:date="2022-06-01T23:58:00Z">
         <w:r>
           <w:rPr>
             <w:rFonts w:ascii="Times New Roman" w:hAnsi="Times New Roman" w:cs="Times New Roman"/>
@@ -3695,8 +3731,8 @@
           <w:delText xml:space="preserve"> </w:delText>
         </w:r>
       </w:del>
-      <w:moveToRangeStart w:id="128" w:author="Katie Ambrose" w:date="2022-06-01T23:57:00Z" w:name="move105020260"/>
-      <w:moveTo w:id="129" w:author="Katie Ambrose" w:date="2022-06-01T23:57:00Z">
+      <w:moveToRangeStart w:id="136" w:author="Katie Ambrose" w:date="2022-06-01T23:57:00Z" w:name="move105020260"/>
+      <w:moveTo w:id="137" w:author="Katie Ambrose" w:date="2022-06-01T23:57:00Z">
         <w:r>
           <w:rPr>
             <w:rFonts w:ascii="Times New Roman" w:hAnsi="Times New Roman" w:cs="Times New Roman"/>
@@ -3704,7 +3740,7 @@
           <w:t xml:space="preserve">There have been dozens of teen dramas that each try to depict addiction, abuse, mental illness, relationships, and coming of age stories, in their own way. </w:t>
         </w:r>
       </w:moveTo>
-      <w:moveToRangeEnd w:id="128"/>
+      <w:moveToRangeEnd w:id="136"/>
       <w:r>
         <w:rPr>
           <w:rFonts w:ascii="Times New Roman" w:hAnsi="Times New Roman" w:cs="Times New Roman"/>
@@ -3722,7 +3758,7 @@
           <w:rFonts w:ascii="Times New Roman" w:hAnsi="Times New Roman" w:cs="Times New Roman"/>
         </w:rPr>
       </w:pPr>
-      <w:ins w:id="130" w:author="Katie Ambrose" w:date="2022-06-02T02:49:00Z">
+      <w:ins w:id="138" w:author="Katie Ambrose" w:date="2022-06-02T02:49:00Z">
         <w:r>
           <w:rPr>
             <w:rFonts w:ascii="Times New Roman" w:hAnsi="Times New Roman" w:cs="Times New Roman"/>
@@ -3839,10 +3875,10 @@
         <w:adjustRightInd w:val="0"/>
         <w:ind w:firstLine="720"/>
         <w:rPr>
-          <w:moveTo w:id="131" w:author="Katie Ambrose" w:date="2022-06-01T23:39:00Z"/>
-          <w:rFonts w:ascii="Times New Roman" w:hAnsi="Times New Roman" w:cs="Times New Roman"/>
-        </w:rPr>
-        <w:pPrChange w:id="132" w:author="Katie Ambrose" w:date="2022-06-01T23:51:00Z">
+          <w:moveTo w:id="139" w:author="Katie Ambrose" w:date="2022-06-01T23:39:00Z"/>
+          <w:rFonts w:ascii="Times New Roman" w:hAnsi="Times New Roman" w:cs="Times New Roman"/>
+        </w:rPr>
+        <w:pPrChange w:id="140" w:author="Katie Ambrose" w:date="2022-06-01T23:51:00Z">
           <w:pPr>
             <w:autoSpaceDE w:val="0"/>
             <w:autoSpaceDN w:val="0"/>
@@ -3850,7 +3886,7 @@
           </w:pPr>
         </w:pPrChange>
       </w:pPr>
-      <w:ins w:id="133" w:author="Katie Ambrose" w:date="2022-06-01T23:53:00Z">
+      <w:ins w:id="141" w:author="Katie Ambrose" w:date="2022-06-01T23:53:00Z">
         <w:r>
           <w:rPr>
             <w:rFonts w:ascii="Times New Roman" w:hAnsi="Times New Roman" w:cs="Times New Roman"/>
@@ -3858,8 +3894,8 @@
           <w:t xml:space="preserve">Collective effervescence and reproduction </w:t>
         </w:r>
       </w:ins>
-      <w:moveToRangeStart w:id="134" w:author="Katie Ambrose" w:date="2022-06-01T23:39:00Z" w:name="move105019180"/>
-      <w:moveTo w:id="135" w:author="Katie Ambrose" w:date="2022-06-01T23:39:00Z">
+      <w:moveToRangeStart w:id="142" w:author="Katie Ambrose" w:date="2022-06-01T23:39:00Z" w:name="move105019180"/>
+      <w:moveTo w:id="143" w:author="Katie Ambrose" w:date="2022-06-01T23:39:00Z">
         <w:r>
           <w:rPr>
             <w:rFonts w:ascii="Times New Roman" w:hAnsi="Times New Roman" w:cs="Times New Roman"/>
@@ -3910,7 +3946,7 @@
           <w:t xml:space="preserve">. </w:t>
         </w:r>
       </w:moveTo>
-      <w:ins w:id="136" w:author="Katie Ambrose" w:date="2022-06-01T23:51:00Z">
+      <w:ins w:id="144" w:author="Katie Ambrose" w:date="2022-06-01T23:51:00Z">
         <w:r>
           <w:rPr>
             <w:rFonts w:ascii="Times New Roman" w:hAnsi="Times New Roman" w:cs="Times New Roman"/>
@@ -3918,7 +3954,7 @@
           <w:t>The sociology of</w:t>
         </w:r>
       </w:ins>
-      <w:ins w:id="137" w:author="Katie Ambrose" w:date="2022-06-01T23:52:00Z">
+      <w:ins w:id="145" w:author="Katie Ambrose" w:date="2022-06-01T23:52:00Z">
         <w:r>
           <w:rPr>
             <w:rFonts w:ascii="Times New Roman" w:hAnsi="Times New Roman" w:cs="Times New Roman"/>
@@ -3927,7 +3963,7 @@
         </w:r>
       </w:ins>
     </w:p>
-    <w:moveToRangeEnd w:id="134"/>
+    <w:moveToRangeEnd w:id="142"/>
     <w:p>
       <w:pPr>
         <w:autoSpaceDE w:val="0"/>
@@ -3938,7 +3974,7 @@
           <w:rFonts w:ascii="Times New Roman" w:hAnsi="Times New Roman" w:cs="Times New Roman"/>
         </w:rPr>
       </w:pPr>
-      <w:ins w:id="138" w:author="Katie Ambrose" w:date="2022-06-02T00:13:00Z">
+      <w:ins w:id="146" w:author="Katie Ambrose" w:date="2022-06-02T00:13:00Z">
         <w:r>
           <w:rPr>
             <w:rFonts w:ascii="Times New Roman" w:hAnsi="Times New Roman" w:cs="Times New Roman"/>
@@ -3947,7 +3983,7 @@
           <w:t xml:space="preserve">And according to Durkheim, moments of collective effervescence are what legitimize </w:t>
         </w:r>
       </w:ins>
-      <w:ins w:id="139" w:author="Katie Ambrose" w:date="2022-06-02T00:21:00Z">
+      <w:ins w:id="147" w:author="Katie Ambrose" w:date="2022-06-02T00:21:00Z">
         <w:r>
           <w:rPr>
             <w:rFonts w:ascii="Times New Roman" w:hAnsi="Times New Roman" w:cs="Times New Roman"/>
@@ -3955,7 +3991,7 @@
           <w:t xml:space="preserve">and coagulate into a </w:t>
         </w:r>
       </w:ins>
-      <w:ins w:id="140" w:author="Katie Ambrose" w:date="2022-06-02T00:13:00Z">
+      <w:ins w:id="148" w:author="Katie Ambrose" w:date="2022-06-02T00:13:00Z">
         <w:r>
           <w:rPr>
             <w:rFonts w:ascii="Times New Roman" w:hAnsi="Times New Roman" w:cs="Times New Roman"/>
@@ -3963,7 +3999,7 @@
           <w:t>religion.</w:t>
         </w:r>
       </w:ins>
-      <w:ins w:id="141" w:author="Katie Ambrose" w:date="2022-06-02T00:14:00Z">
+      <w:ins w:id="149" w:author="Katie Ambrose" w:date="2022-06-02T00:14:00Z">
         <w:r>
           <w:rPr>
             <w:rFonts w:ascii="Times New Roman" w:hAnsi="Times New Roman" w:cs="Times New Roman"/>
@@ -3995,7 +4031,7 @@
           <w:bCs/>
         </w:rPr>
       </w:pPr>
-      <w:ins w:id="142" w:author="Katie Ambrose" w:date="2022-06-01T23:54:00Z">
+      <w:ins w:id="150" w:author="Katie Ambrose" w:date="2022-06-01T23:54:00Z">
         <w:r>
           <w:rPr>
             <w:rFonts w:ascii="Times New Roman" w:hAnsi="Times New Roman" w:cs="Times New Roman"/>
@@ -4022,7 +4058,7 @@
         </w:rPr>
         <w:t>Labor</w:t>
       </w:r>
-      <w:ins w:id="143" w:author="Katie Ambrose" w:date="2022-06-01T23:54:00Z">
+      <w:ins w:id="151" w:author="Katie Ambrose" w:date="2022-06-01T23:54:00Z">
         <w:r>
           <w:rPr>
             <w:rFonts w:ascii="Times New Roman" w:hAnsi="Times New Roman" w:cs="Times New Roman"/>
@@ -4062,7 +4098,7 @@
         </w:rPr>
         <w:t xml:space="preserve"> online, our </w:t>
       </w:r>
-      <w:del w:id="144" w:author="Katie Ambrose" w:date="2022-06-01T23:54:00Z">
+      <w:del w:id="152" w:author="Katie Ambrose" w:date="2022-06-01T23:54:00Z">
         <w:r>
           <w:rPr>
             <w:rFonts w:ascii="Times New Roman" w:hAnsi="Times New Roman" w:cs="Times New Roman"/>
@@ -4070,7 +4106,7 @@
           <w:delText xml:space="preserve">thoughts </w:delText>
         </w:r>
       </w:del>
-      <w:ins w:id="145" w:author="Katie Ambrose" w:date="2022-06-01T23:54:00Z">
+      <w:ins w:id="153" w:author="Katie Ambrose" w:date="2022-06-01T23:54:00Z">
         <w:r>
           <w:rPr>
             <w:rFonts w:ascii="Times New Roman" w:hAnsi="Times New Roman" w:cs="Times New Roman"/>
@@ -4156,7 +4192,7 @@
         </w:rPr>
         <w:t xml:space="preserve"> it was millions clocking in to perform digital labor </w:t>
       </w:r>
-      <w:del w:id="146" w:author="Katie Ambrose" w:date="2022-06-01T23:55:00Z">
+      <w:del w:id="154" w:author="Katie Ambrose" w:date="2022-06-01T23:55:00Z">
         <w:r>
           <w:rPr>
             <w:rFonts w:ascii="Times New Roman" w:hAnsi="Times New Roman" w:cs="Times New Roman"/>
@@ -4164,7 +4200,7 @@
           <w:delText xml:space="preserve">for </w:delText>
         </w:r>
       </w:del>
-      <w:ins w:id="147" w:author="Katie Ambrose" w:date="2022-06-01T23:55:00Z">
+      <w:ins w:id="155" w:author="Katie Ambrose" w:date="2022-06-01T23:55:00Z">
         <w:r>
           <w:rPr>
             <w:rFonts w:ascii="Times New Roman" w:hAnsi="Times New Roman" w:cs="Times New Roman"/>
@@ -4190,7 +4226,7 @@
         </w:rPr>
         <w:t>HBO</w:t>
       </w:r>
-      <w:del w:id="148" w:author="Katie Ambrose" w:date="2022-06-01T23:53:00Z">
+      <w:del w:id="156" w:author="Katie Ambrose" w:date="2022-06-01T23:53:00Z">
         <w:r>
           <w:rPr>
             <w:rFonts w:ascii="Times New Roman" w:hAnsi="Times New Roman" w:cs="Times New Roman"/>
@@ -4198,7 +4234,7 @@
           <w:delText xml:space="preserve"> and Twitter</w:delText>
         </w:r>
       </w:del>
-      <w:ins w:id="149" w:author="Katie Ambrose" w:date="2022-06-01T23:55:00Z">
+      <w:ins w:id="157" w:author="Katie Ambrose" w:date="2022-06-01T23:55:00Z">
         <w:r>
           <w:rPr>
             <w:rFonts w:ascii="Times New Roman" w:hAnsi="Times New Roman" w:cs="Times New Roman"/>
@@ -4206,7 +4242,7 @@
           <w:t xml:space="preserve"> and Twitter</w:t>
         </w:r>
       </w:ins>
-      <w:ins w:id="150" w:author="Katie Ambrose" w:date="2022-06-01T23:56:00Z">
+      <w:ins w:id="158" w:author="Katie Ambrose" w:date="2022-06-01T23:56:00Z">
         <w:r>
           <w:rPr>
             <w:rFonts w:ascii="Times New Roman" w:hAnsi="Times New Roman" w:cs="Times New Roman"/>
@@ -4232,7 +4268,7 @@
         </w:rPr>
         <w:t xml:space="preserve">articipants </w:t>
       </w:r>
-      <w:del w:id="151" w:author="Katie Ambrose" w:date="2022-06-01T23:56:00Z">
+      <w:del w:id="159" w:author="Katie Ambrose" w:date="2022-06-01T23:56:00Z">
         <w:r>
           <w:rPr>
             <w:rFonts w:ascii="Times New Roman" w:hAnsi="Times New Roman" w:cs="Times New Roman"/>
@@ -4920,7 +4956,7 @@
         </w:rPr>
         <w:t xml:space="preserve"> hype</w:t>
       </w:r>
-      <w:ins w:id="152" w:author="Katie Ambrose" w:date="2022-06-02T00:14:00Z">
+      <w:ins w:id="160" w:author="Katie Ambrose" w:date="2022-06-02T00:14:00Z">
         <w:r>
           <w:rPr>
             <w:rFonts w:ascii="Times New Roman" w:hAnsi="Times New Roman" w:cs="Times New Roman"/>
@@ -4957,7 +4993,7 @@
         <w:autoSpaceDN w:val="0"/>
         <w:adjustRightInd w:val="0"/>
         <w:rPr>
-          <w:ins w:id="153" w:author="Katie Ambrose" w:date="2022-06-02T00:36:00Z"/>
+          <w:ins w:id="161" w:author="Katie Ambrose" w:date="2022-06-02T00:36:00Z"/>
           <w:rFonts w:ascii="Times New Roman" w:hAnsi="Times New Roman" w:cs="Times New Roman"/>
         </w:rPr>
       </w:pPr>
@@ -4968,7 +5004,7 @@
         <w:autoSpaceDN w:val="0"/>
         <w:adjustRightInd w:val="0"/>
         <w:rPr>
-          <w:ins w:id="154" w:author="Katie Ambrose" w:date="2022-06-02T00:36:00Z"/>
+          <w:ins w:id="162" w:author="Katie Ambrose" w:date="2022-06-02T00:36:00Z"/>
           <w:rFonts w:ascii="Times New Roman" w:hAnsi="Times New Roman" w:cs="Times New Roman"/>
         </w:rPr>
       </w:pPr>
@@ -4996,7 +5032,7 @@
         </w:rPr>
         <w:t>while simultaneously knowing these stories are coming from the solitary perspective of</w:t>
       </w:r>
-      <w:ins w:id="155" w:author="Katie Ambrose" w:date="2022-06-02T00:14:00Z">
+      <w:ins w:id="163" w:author="Katie Ambrose" w:date="2022-06-02T00:14:00Z">
         <w:r>
           <w:rPr>
             <w:rFonts w:ascii="Times New Roman" w:hAnsi="Times New Roman" w:cs="Times New Roman"/>
@@ -5004,7 +5040,7 @@
           <w:t xml:space="preserve"> </w:t>
         </w:r>
       </w:ins>
-      <w:del w:id="156" w:author="Katie Ambrose" w:date="2022-06-02T00:14:00Z">
+      <w:del w:id="164" w:author="Katie Ambrose" w:date="2022-06-02T00:14:00Z">
         <w:r>
           <w:rPr>
             <w:rFonts w:ascii="Times New Roman" w:hAnsi="Times New Roman" w:cs="Times New Roman"/>
@@ -5111,7 +5147,7 @@
         <w:autoSpaceDN w:val="0"/>
         <w:adjustRightInd w:val="0"/>
         <w:rPr>
-          <w:ins w:id="157" w:author="Katie Ambrose" w:date="2022-06-02T00:36:00Z"/>
+          <w:ins w:id="165" w:author="Katie Ambrose" w:date="2022-06-02T00:36:00Z"/>
           <w:rFonts w:ascii="Times New Roman" w:hAnsi="Times New Roman" w:cs="Times New Roman"/>
         </w:rPr>
       </w:pPr>
@@ -5125,7 +5161,7 @@
           <w:rFonts w:ascii="Times New Roman" w:hAnsi="Times New Roman" w:cs="Times New Roman"/>
         </w:rPr>
       </w:pPr>
-      <w:ins w:id="158" w:author="Katie Ambrose" w:date="2022-06-02T00:36:00Z">
+      <w:ins w:id="166" w:author="Katie Ambrose" w:date="2022-06-02T00:36:00Z">
         <w:r>
           <w:rPr>
             <w:rFonts w:ascii="Times New Roman" w:hAnsi="Times New Roman" w:cs="Times New Roman"/>
@@ -5133,7 +5169,7 @@
           <w:t>Euphoria is a show that rei</w:t>
         </w:r>
       </w:ins>
-      <w:ins w:id="159" w:author="Katie Ambrose" w:date="2022-06-02T00:37:00Z">
+      <w:ins w:id="167" w:author="Katie Ambrose" w:date="2022-06-02T00:37:00Z">
         <w:r>
           <w:rPr>
             <w:rFonts w:ascii="Times New Roman" w:hAnsi="Times New Roman" w:cs="Times New Roman"/>

</xml_diff>